<commit_message>
correzioni nel processo di gestione merge
</commit_message>
<xml_diff>
--- a/docx_merge_service/merged.docx
+++ b/docx_merge_service/merged.docx
@@ -2,17 +2,29 @@
 <file path=word/document.xml><?xml version="1.0" encoding="utf-8"?>
 <w:document xmlns:wpc="http://schemas.microsoft.com/office/word/2010/wordprocessingCanvas" xmlns:cx="http://schemas.microsoft.com/office/drawing/2014/chartex" xmlns:cx1="http://schemas.microsoft.com/office/drawing/2015/9/8/chartex" xmlns:cx2="http://schemas.microsoft.com/office/drawing/2015/10/21/chartex" xmlns:cx3="http://schemas.microsoft.com/office/drawing/2016/5/9/chartex" xmlns:cx4="http://schemas.microsoft.com/office/drawing/2016/5/10/chartex" xmlns:cx5="http://schemas.microsoft.com/office/drawing/2016/5/11/chartex" xmlns:cx6="http://schemas.microsoft.com/office/drawing/2016/5/12/chartex" xmlns:cx7="http://schemas.microsoft.com/office/drawing/2016/5/13/chartex" xmlns:cx8="http://schemas.microsoft.com/office/drawing/2016/5/14/chartex" xmlns:mc="http://schemas.openxmlformats.org/markup-compatibility/2006" xmlns:aink="http://schemas.microsoft.com/office/drawing/2016/ink" xmlns:am3d="http://schemas.microsoft.com/office/drawing/2017/model3d" xmlns:o="urn:schemas-microsoft-com:office:office" xmlns:oel="http://schemas.microsoft.com/office/2019/extlst" xmlns:r="http://schemas.openxmlformats.org/officeDocument/2006/relationships" xmlns:m="http://schemas.openxmlformats.org/officeDocument/2006/math" xmlns:v="urn:schemas-microsoft-com:vml" xmlns:wp14="http://schemas.microsoft.com/office/word/2010/wordprocessingDrawing" xmlns:wp="http://schemas.openxmlformats.org/drawingml/2006/wordprocessingDrawing" xmlns:w10="urn:schemas-microsoft-com:office:word" xmlns:w="http://schemas.openxmlformats.org/wordprocessingml/2006/main" xmlns:w14="http://schemas.microsoft.com/office/word/2010/wordml" xmlns:w15="http://schemas.microsoft.com/office/word/2012/wordml" xmlns:w16cex="http://schemas.microsoft.com/office/word/2018/wordml/cex" xmlns:w16cid="http://schemas.microsoft.com/office/word/2016/wordml/cid" xmlns:w16="http://schemas.microsoft.com/office/word/2018/wordml" xmlns:w16du="http://schemas.microsoft.com/office/word/2023/wordml/word16du" xmlns:w16sdtdh="http://schemas.microsoft.com/office/word/2020/wordml/sdtdatahash" xmlns:w16sdtfl="http://schemas.microsoft.com/office/word/2024/wordml/sdtformatlock" xmlns:w16se="http://schemas.microsoft.com/office/word/2015/wordml/symex" xmlns:wpg="http://schemas.microsoft.com/office/word/2010/wordprocessingGroup" xmlns:wpi="http://schemas.microsoft.com/office/word/2010/wordprocessingInk" xmlns:wne="http://schemas.microsoft.com/office/word/2006/wordml" xmlns:wps="http://schemas.microsoft.com/office/word/2010/wordprocessingShape" mc:Ignorable="w14 w15 w16se w16cid w16 w16cex w16sdtdh w16sdtfl w16du wp14">
   <w:body>
-    <w:sectPr>
-      <w:pgSz w:w="11909" w:h="16834"/>
-      <w:pgMar w:top="1440" w:right="1440" w:bottom="1440" w:left="1440" w:header="720" w:footer="720" w:gutter="0"/>
-      <w:pgNumType w:start="1"/>
-      <w:cols w:space="720"/>
-    </w:sectPr>
     <w:p>
       <w:r>
-        <w:t>**Questo è il testo corretto.**</w:t>
+        <w:t xml:space="preserve">Questa frase ha una parola in </w:t>
+      </w:r>
+      <w:proofErr w:type="spellStart"/>
+      <w:r>
+        <w:rPr>
+          <w:i/>
+          <w:iCs/>
+        </w:rPr>
+        <w:t>crosishivo</w:t>
+      </w:r>
+      <w:proofErr w:type="spellEnd"/>
+      <w:r>
+        <w:t>.</w:t>
       </w:r>
     </w:p>
+    <w:sectPr>
+      <w:pgSz w:w="11906" w:h="16838"/>
+      <w:pgMar w:top="1417" w:right="1134" w:bottom="1134" w:left="1134" w:header="708" w:footer="708" w:gutter="0"/>
+      <w:cols w:space="708"/>
+      <w:docGrid w:linePitch="360"/>
+    </w:sectPr>
   </w:body>
 </w:document>
 </file>
@@ -22,15 +34,17 @@
   <w:docDefaults>
     <w:rPrDefault>
       <w:rPr>
-        <w:rFonts w:ascii="Arial" w:eastAsia="Arial" w:hAnsi="Arial" w:cs="Arial"/>
+        <w:rFonts w:asciiTheme="minorHAnsi" w:eastAsiaTheme="minorHAnsi" w:hAnsiTheme="minorHAnsi" w:cstheme="minorBidi"/>
+        <w:kern w:val="2"/>
         <w:sz w:val="22"/>
         <w:szCs w:val="22"/>
-        <w:lang w:val="it" w:eastAsia="it-IT" w:bidi="ar-SA"/>
+        <w:lang w:val="it-IT" w:eastAsia="en-US" w:bidi="ar-SA"/>
+        <w14:ligatures w14:val="standardContextual"/>
       </w:rPr>
     </w:rPrDefault>
     <w:pPrDefault>
       <w:pPr>
-        <w:spacing w:line="276" w:lineRule="auto"/>
+        <w:spacing w:after="160" w:line="259" w:lineRule="auto"/>
       </w:pPr>
     </w:pPrDefault>
   </w:docDefaults>
@@ -420,15 +434,19 @@
     <w:name w:val="heading 1"/>
     <w:basedOn w:val="Normale"/>
     <w:next w:val="Normale"/>
-    <w:uiPriority w:val="9"/>
-    <w:qFormat/>
+    <w:link w:val="Titolo1Carattere"/>
+    <w:uiPriority w:val="9"/>
+    <w:qFormat/>
+    <w:rsid w:val="00287028"/>
     <w:pPr>
       <w:keepNext/>
       <w:keepLines/>
-      <w:spacing w:before="400" w:after="120"/>
+      <w:spacing w:before="360" w:after="80"/>
       <w:outlineLvl w:val="0"/>
     </w:pPr>
     <w:rPr>
+      <w:rFonts w:asciiTheme="majorHAnsi" w:eastAsiaTheme="majorEastAsia" w:hAnsiTheme="majorHAnsi" w:cstheme="majorBidi"/>
+      <w:color w:val="0F4761" w:themeColor="accent1" w:themeShade="BF"/>
       <w:sz w:val="40"/>
       <w:szCs w:val="40"/>
     </w:rPr>
@@ -437,17 +455,21 @@
     <w:name w:val="heading 2"/>
     <w:basedOn w:val="Normale"/>
     <w:next w:val="Normale"/>
+    <w:link w:val="Titolo2Carattere"/>
     <w:uiPriority w:val="9"/>
     <w:semiHidden/>
     <w:unhideWhenUsed/>
     <w:qFormat/>
+    <w:rsid w:val="00287028"/>
     <w:pPr>
       <w:keepNext/>
       <w:keepLines/>
-      <w:spacing w:before="360" w:after="120"/>
+      <w:spacing w:before="160" w:after="80"/>
       <w:outlineLvl w:val="1"/>
     </w:pPr>
     <w:rPr>
+      <w:rFonts w:asciiTheme="majorHAnsi" w:eastAsiaTheme="majorEastAsia" w:hAnsiTheme="majorHAnsi" w:cstheme="majorBidi"/>
+      <w:color w:val="0F4761" w:themeColor="accent1" w:themeShade="BF"/>
       <w:sz w:val="32"/>
       <w:szCs w:val="32"/>
     </w:rPr>
@@ -456,18 +478,21 @@
     <w:name w:val="heading 3"/>
     <w:basedOn w:val="Normale"/>
     <w:next w:val="Normale"/>
+    <w:link w:val="Titolo3Carattere"/>
     <w:uiPriority w:val="9"/>
     <w:semiHidden/>
     <w:unhideWhenUsed/>
     <w:qFormat/>
+    <w:rsid w:val="00287028"/>
     <w:pPr>
       <w:keepNext/>
       <w:keepLines/>
-      <w:spacing w:before="320" w:after="80"/>
+      <w:spacing w:before="160" w:after="80"/>
       <w:outlineLvl w:val="2"/>
     </w:pPr>
     <w:rPr>
-      <w:color w:val="434343"/>
+      <w:rFonts w:eastAsiaTheme="majorEastAsia" w:cstheme="majorBidi"/>
+      <w:color w:val="0F4761" w:themeColor="accent1" w:themeShade="BF"/>
       <w:sz w:val="28"/>
       <w:szCs w:val="28"/>
     </w:rPr>
@@ -476,63 +501,137 @@
     <w:name w:val="heading 4"/>
     <w:basedOn w:val="Normale"/>
     <w:next w:val="Normale"/>
+    <w:link w:val="Titolo4Carattere"/>
     <w:uiPriority w:val="9"/>
     <w:semiHidden/>
     <w:unhideWhenUsed/>
     <w:qFormat/>
+    <w:rsid w:val="00287028"/>
     <w:pPr>
       <w:keepNext/>
       <w:keepLines/>
-      <w:spacing w:before="280" w:after="80"/>
+      <w:spacing w:before="80" w:after="40"/>
       <w:outlineLvl w:val="3"/>
     </w:pPr>
     <w:rPr>
-      <w:color w:val="666666"/>
-      <w:sz w:val="24"/>
-      <w:szCs w:val="24"/>
+      <w:rFonts w:eastAsiaTheme="majorEastAsia" w:cstheme="majorBidi"/>
+      <w:i/>
+      <w:iCs/>
+      <w:color w:val="0F4761" w:themeColor="accent1" w:themeShade="BF"/>
     </w:rPr>
   </w:style>
   <w:style w:type="paragraph" w:styleId="Titolo5">
     <w:name w:val="heading 5"/>
     <w:basedOn w:val="Normale"/>
     <w:next w:val="Normale"/>
+    <w:link w:val="Titolo5Carattere"/>
     <w:uiPriority w:val="9"/>
     <w:semiHidden/>
     <w:unhideWhenUsed/>
     <w:qFormat/>
+    <w:rsid w:val="00287028"/>
     <w:pPr>
       <w:keepNext/>
       <w:keepLines/>
-      <w:spacing w:before="240" w:after="80"/>
+      <w:spacing w:before="80" w:after="40"/>
       <w:outlineLvl w:val="4"/>
     </w:pPr>
     <w:rPr>
-      <w:color w:val="666666"/>
+      <w:rFonts w:eastAsiaTheme="majorEastAsia" w:cstheme="majorBidi"/>
+      <w:color w:val="0F4761" w:themeColor="accent1" w:themeShade="BF"/>
     </w:rPr>
   </w:style>
   <w:style w:type="paragraph" w:styleId="Titolo6">
     <w:name w:val="heading 6"/>
     <w:basedOn w:val="Normale"/>
     <w:next w:val="Normale"/>
+    <w:link w:val="Titolo6Carattere"/>
     <w:uiPriority w:val="9"/>
     <w:semiHidden/>
     <w:unhideWhenUsed/>
     <w:qFormat/>
+    <w:rsid w:val="00287028"/>
     <w:pPr>
       <w:keepNext/>
       <w:keepLines/>
-      <w:spacing w:before="240" w:after="80"/>
+      <w:spacing w:before="40" w:after="0"/>
       <w:outlineLvl w:val="5"/>
     </w:pPr>
     <w:rPr>
+      <w:rFonts w:eastAsiaTheme="majorEastAsia" w:cstheme="majorBidi"/>
       <w:i/>
-      <w:color w:val="666666"/>
+      <w:iCs/>
+      <w:color w:val="595959" w:themeColor="text1" w:themeTint="A6"/>
+    </w:rPr>
+  </w:style>
+  <w:style w:type="paragraph" w:styleId="Titolo7">
+    <w:name w:val="heading 7"/>
+    <w:basedOn w:val="Normale"/>
+    <w:next w:val="Normale"/>
+    <w:link w:val="Titolo7Carattere"/>
+    <w:uiPriority w:val="9"/>
+    <w:semiHidden/>
+    <w:unhideWhenUsed/>
+    <w:qFormat/>
+    <w:rsid w:val="00287028"/>
+    <w:pPr>
+      <w:keepNext/>
+      <w:keepLines/>
+      <w:spacing w:before="40" w:after="0"/>
+      <w:outlineLvl w:val="6"/>
+    </w:pPr>
+    <w:rPr>
+      <w:rFonts w:eastAsiaTheme="majorEastAsia" w:cstheme="majorBidi"/>
+      <w:color w:val="595959" w:themeColor="text1" w:themeTint="A6"/>
+    </w:rPr>
+  </w:style>
+  <w:style w:type="paragraph" w:styleId="Titolo8">
+    <w:name w:val="heading 8"/>
+    <w:basedOn w:val="Normale"/>
+    <w:next w:val="Normale"/>
+    <w:link w:val="Titolo8Carattere"/>
+    <w:uiPriority w:val="9"/>
+    <w:semiHidden/>
+    <w:unhideWhenUsed/>
+    <w:qFormat/>
+    <w:rsid w:val="00287028"/>
+    <w:pPr>
+      <w:keepNext/>
+      <w:keepLines/>
+      <w:spacing w:after="0"/>
+      <w:outlineLvl w:val="7"/>
+    </w:pPr>
+    <w:rPr>
+      <w:rFonts w:eastAsiaTheme="majorEastAsia" w:cstheme="majorBidi"/>
+      <w:i/>
+      <w:iCs/>
+      <w:color w:val="272727" w:themeColor="text1" w:themeTint="D8"/>
+    </w:rPr>
+  </w:style>
+  <w:style w:type="paragraph" w:styleId="Titolo9">
+    <w:name w:val="heading 9"/>
+    <w:basedOn w:val="Normale"/>
+    <w:next w:val="Normale"/>
+    <w:link w:val="Titolo9Carattere"/>
+    <w:uiPriority w:val="9"/>
+    <w:semiHidden/>
+    <w:unhideWhenUsed/>
+    <w:qFormat/>
+    <w:rsid w:val="00287028"/>
+    <w:pPr>
+      <w:keepNext/>
+      <w:keepLines/>
+      <w:spacing w:after="0"/>
+      <w:outlineLvl w:val="8"/>
+    </w:pPr>
+    <w:rPr>
+      <w:rFonts w:eastAsiaTheme="majorEastAsia" w:cstheme="majorBidi"/>
+      <w:color w:val="272727" w:themeColor="text1" w:themeTint="D8"/>
     </w:rPr>
   </w:style>
   <w:style w:type="character" w:default="1" w:styleId="Carpredefinitoparagrafo">
     <w:name w:val="Default Paragraph Font"/>
     <w:uiPriority w:val="1"/>
-    <w:semiHidden/>
     <w:unhideWhenUsed/>
   </w:style>
   <w:style w:type="table" w:default="1" w:styleId="Tabellanormale">
@@ -556,55 +655,301 @@
     <w:semiHidden/>
     <w:unhideWhenUsed/>
   </w:style>
-  <w:style w:type="table" w:customStyle="1" w:styleId="TableNormal">
-    <w:name w:val="Table Normal"/>
-    <w:tblPr>
-      <w:tblCellMar>
-        <w:top w:w="0" w:type="dxa"/>
-        <w:left w:w="0" w:type="dxa"/>
-        <w:bottom w:w="0" w:type="dxa"/>
-        <w:right w:w="0" w:type="dxa"/>
-      </w:tblCellMar>
-    </w:tblPr>
+  <w:style w:type="character" w:customStyle="1" w:styleId="Titolo1Carattere">
+    <w:name w:val="Titolo 1 Carattere"/>
+    <w:basedOn w:val="Carpredefinitoparagrafo"/>
+    <w:link w:val="Titolo1"/>
+    <w:uiPriority w:val="9"/>
+    <w:rsid w:val="00287028"/>
+    <w:rPr>
+      <w:rFonts w:asciiTheme="majorHAnsi" w:eastAsiaTheme="majorEastAsia" w:hAnsiTheme="majorHAnsi" w:cstheme="majorBidi"/>
+      <w:color w:val="0F4761" w:themeColor="accent1" w:themeShade="BF"/>
+      <w:sz w:val="40"/>
+      <w:szCs w:val="40"/>
+    </w:rPr>
+  </w:style>
+  <w:style w:type="character" w:customStyle="1" w:styleId="Titolo2Carattere">
+    <w:name w:val="Titolo 2 Carattere"/>
+    <w:basedOn w:val="Carpredefinitoparagrafo"/>
+    <w:link w:val="Titolo2"/>
+    <w:uiPriority w:val="9"/>
+    <w:semiHidden/>
+    <w:rsid w:val="00287028"/>
+    <w:rPr>
+      <w:rFonts w:asciiTheme="majorHAnsi" w:eastAsiaTheme="majorEastAsia" w:hAnsiTheme="majorHAnsi" w:cstheme="majorBidi"/>
+      <w:color w:val="0F4761" w:themeColor="accent1" w:themeShade="BF"/>
+      <w:sz w:val="32"/>
+      <w:szCs w:val="32"/>
+    </w:rPr>
+  </w:style>
+  <w:style w:type="character" w:customStyle="1" w:styleId="Titolo3Carattere">
+    <w:name w:val="Titolo 3 Carattere"/>
+    <w:basedOn w:val="Carpredefinitoparagrafo"/>
+    <w:link w:val="Titolo3"/>
+    <w:uiPriority w:val="9"/>
+    <w:semiHidden/>
+    <w:rsid w:val="00287028"/>
+    <w:rPr>
+      <w:rFonts w:eastAsiaTheme="majorEastAsia" w:cstheme="majorBidi"/>
+      <w:color w:val="0F4761" w:themeColor="accent1" w:themeShade="BF"/>
+      <w:sz w:val="28"/>
+      <w:szCs w:val="28"/>
+    </w:rPr>
+  </w:style>
+  <w:style w:type="character" w:customStyle="1" w:styleId="Titolo4Carattere">
+    <w:name w:val="Titolo 4 Carattere"/>
+    <w:basedOn w:val="Carpredefinitoparagrafo"/>
+    <w:link w:val="Titolo4"/>
+    <w:uiPriority w:val="9"/>
+    <w:semiHidden/>
+    <w:rsid w:val="00287028"/>
+    <w:rPr>
+      <w:rFonts w:eastAsiaTheme="majorEastAsia" w:cstheme="majorBidi"/>
+      <w:i/>
+      <w:iCs/>
+      <w:color w:val="0F4761" w:themeColor="accent1" w:themeShade="BF"/>
+    </w:rPr>
+  </w:style>
+  <w:style w:type="character" w:customStyle="1" w:styleId="Titolo5Carattere">
+    <w:name w:val="Titolo 5 Carattere"/>
+    <w:basedOn w:val="Carpredefinitoparagrafo"/>
+    <w:link w:val="Titolo5"/>
+    <w:uiPriority w:val="9"/>
+    <w:semiHidden/>
+    <w:rsid w:val="00287028"/>
+    <w:rPr>
+      <w:rFonts w:eastAsiaTheme="majorEastAsia" w:cstheme="majorBidi"/>
+      <w:color w:val="0F4761" w:themeColor="accent1" w:themeShade="BF"/>
+    </w:rPr>
+  </w:style>
+  <w:style w:type="character" w:customStyle="1" w:styleId="Titolo6Carattere">
+    <w:name w:val="Titolo 6 Carattere"/>
+    <w:basedOn w:val="Carpredefinitoparagrafo"/>
+    <w:link w:val="Titolo6"/>
+    <w:uiPriority w:val="9"/>
+    <w:semiHidden/>
+    <w:rsid w:val="00287028"/>
+    <w:rPr>
+      <w:rFonts w:eastAsiaTheme="majorEastAsia" w:cstheme="majorBidi"/>
+      <w:i/>
+      <w:iCs/>
+      <w:color w:val="595959" w:themeColor="text1" w:themeTint="A6"/>
+    </w:rPr>
+  </w:style>
+  <w:style w:type="character" w:customStyle="1" w:styleId="Titolo7Carattere">
+    <w:name w:val="Titolo 7 Carattere"/>
+    <w:basedOn w:val="Carpredefinitoparagrafo"/>
+    <w:link w:val="Titolo7"/>
+    <w:uiPriority w:val="9"/>
+    <w:semiHidden/>
+    <w:rsid w:val="00287028"/>
+    <w:rPr>
+      <w:rFonts w:eastAsiaTheme="majorEastAsia" w:cstheme="majorBidi"/>
+      <w:color w:val="595959" w:themeColor="text1" w:themeTint="A6"/>
+    </w:rPr>
+  </w:style>
+  <w:style w:type="character" w:customStyle="1" w:styleId="Titolo8Carattere">
+    <w:name w:val="Titolo 8 Carattere"/>
+    <w:basedOn w:val="Carpredefinitoparagrafo"/>
+    <w:link w:val="Titolo8"/>
+    <w:uiPriority w:val="9"/>
+    <w:semiHidden/>
+    <w:rsid w:val="00287028"/>
+    <w:rPr>
+      <w:rFonts w:eastAsiaTheme="majorEastAsia" w:cstheme="majorBidi"/>
+      <w:i/>
+      <w:iCs/>
+      <w:color w:val="272727" w:themeColor="text1" w:themeTint="D8"/>
+    </w:rPr>
+  </w:style>
+  <w:style w:type="character" w:customStyle="1" w:styleId="Titolo9Carattere">
+    <w:name w:val="Titolo 9 Carattere"/>
+    <w:basedOn w:val="Carpredefinitoparagrafo"/>
+    <w:link w:val="Titolo9"/>
+    <w:uiPriority w:val="9"/>
+    <w:semiHidden/>
+    <w:rsid w:val="00287028"/>
+    <w:rPr>
+      <w:rFonts w:eastAsiaTheme="majorEastAsia" w:cstheme="majorBidi"/>
+      <w:color w:val="272727" w:themeColor="text1" w:themeTint="D8"/>
+    </w:rPr>
   </w:style>
   <w:style w:type="paragraph" w:styleId="Titolo">
     <w:name w:val="Title"/>
     <w:basedOn w:val="Normale"/>
     <w:next w:val="Normale"/>
+    <w:link w:val="TitoloCarattere"/>
     <w:uiPriority w:val="10"/>
     <w:qFormat/>
-    <w:pPr>
-      <w:keepNext/>
-      <w:keepLines/>
-      <w:spacing w:after="60"/>
-    </w:pPr>
-    <w:rPr>
-      <w:sz w:val="52"/>
-      <w:szCs w:val="52"/>
+    <w:rsid w:val="00287028"/>
+    <w:pPr>
+      <w:spacing w:after="80" w:line="240" w:lineRule="auto"/>
+      <w:contextualSpacing/>
+    </w:pPr>
+    <w:rPr>
+      <w:rFonts w:asciiTheme="majorHAnsi" w:eastAsiaTheme="majorEastAsia" w:hAnsiTheme="majorHAnsi" w:cstheme="majorBidi"/>
+      <w:spacing w:val="-10"/>
+      <w:kern w:val="28"/>
+      <w:sz w:val="56"/>
+      <w:szCs w:val="56"/>
+    </w:rPr>
+  </w:style>
+  <w:style w:type="character" w:customStyle="1" w:styleId="TitoloCarattere">
+    <w:name w:val="Titolo Carattere"/>
+    <w:basedOn w:val="Carpredefinitoparagrafo"/>
+    <w:link w:val="Titolo"/>
+    <w:uiPriority w:val="10"/>
+    <w:rsid w:val="00287028"/>
+    <w:rPr>
+      <w:rFonts w:asciiTheme="majorHAnsi" w:eastAsiaTheme="majorEastAsia" w:hAnsiTheme="majorHAnsi" w:cstheme="majorBidi"/>
+      <w:spacing w:val="-10"/>
+      <w:kern w:val="28"/>
+      <w:sz w:val="56"/>
+      <w:szCs w:val="56"/>
     </w:rPr>
   </w:style>
   <w:style w:type="paragraph" w:styleId="Sottotitolo">
     <w:name w:val="Subtitle"/>
     <w:basedOn w:val="Normale"/>
     <w:next w:val="Normale"/>
+    <w:link w:val="SottotitoloCarattere"/>
     <w:uiPriority w:val="11"/>
     <w:qFormat/>
-    <w:pPr>
-      <w:keepNext/>
-      <w:keepLines/>
-      <w:spacing w:after="320"/>
-    </w:pPr>
-    <w:rPr>
-      <w:color w:val="666666"/>
-      <w:sz w:val="30"/>
-      <w:szCs w:val="30"/>
+    <w:rsid w:val="00287028"/>
+    <w:pPr>
+      <w:numPr>
+        <w:ilvl w:val="1"/>
+      </w:numPr>
+    </w:pPr>
+    <w:rPr>
+      <w:rFonts w:eastAsiaTheme="majorEastAsia" w:cstheme="majorBidi"/>
+      <w:color w:val="595959" w:themeColor="text1" w:themeTint="A6"/>
+      <w:spacing w:val="15"/>
+      <w:sz w:val="28"/>
+      <w:szCs w:val="28"/>
+    </w:rPr>
+  </w:style>
+  <w:style w:type="character" w:customStyle="1" w:styleId="SottotitoloCarattere">
+    <w:name w:val="Sottotitolo Carattere"/>
+    <w:basedOn w:val="Carpredefinitoparagrafo"/>
+    <w:link w:val="Sottotitolo"/>
+    <w:uiPriority w:val="11"/>
+    <w:rsid w:val="00287028"/>
+    <w:rPr>
+      <w:rFonts w:eastAsiaTheme="majorEastAsia" w:cstheme="majorBidi"/>
+      <w:color w:val="595959" w:themeColor="text1" w:themeTint="A6"/>
+      <w:spacing w:val="15"/>
+      <w:sz w:val="28"/>
+      <w:szCs w:val="28"/>
+    </w:rPr>
+  </w:style>
+  <w:style w:type="paragraph" w:styleId="Citazione">
+    <w:name w:val="Quote"/>
+    <w:basedOn w:val="Normale"/>
+    <w:next w:val="Normale"/>
+    <w:link w:val="CitazioneCarattere"/>
+    <w:uiPriority w:val="29"/>
+    <w:qFormat/>
+    <w:rsid w:val="00287028"/>
+    <w:pPr>
+      <w:spacing w:before="160"/>
+      <w:jc w:val="center"/>
+    </w:pPr>
+    <w:rPr>
+      <w:i/>
+      <w:iCs/>
+      <w:color w:val="404040" w:themeColor="text1" w:themeTint="BF"/>
+    </w:rPr>
+  </w:style>
+  <w:style w:type="character" w:customStyle="1" w:styleId="CitazioneCarattere">
+    <w:name w:val="Citazione Carattere"/>
+    <w:basedOn w:val="Carpredefinitoparagrafo"/>
+    <w:link w:val="Citazione"/>
+    <w:uiPriority w:val="29"/>
+    <w:rsid w:val="00287028"/>
+    <w:rPr>
+      <w:i/>
+      <w:iCs/>
+      <w:color w:val="404040" w:themeColor="text1" w:themeTint="BF"/>
+    </w:rPr>
+  </w:style>
+  <w:style w:type="paragraph" w:styleId="Paragrafoelenco">
+    <w:name w:val="List Paragraph"/>
+    <w:basedOn w:val="Normale"/>
+    <w:uiPriority w:val="34"/>
+    <w:qFormat/>
+    <w:rsid w:val="00287028"/>
+    <w:pPr>
+      <w:ind w:left="720"/>
+      <w:contextualSpacing/>
+    </w:pPr>
+  </w:style>
+  <w:style w:type="character" w:styleId="Enfasiintensa">
+    <w:name w:val="Intense Emphasis"/>
+    <w:basedOn w:val="Carpredefinitoparagrafo"/>
+    <w:uiPriority w:val="21"/>
+    <w:qFormat/>
+    <w:rsid w:val="00287028"/>
+    <w:rPr>
+      <w:i/>
+      <w:iCs/>
+      <w:color w:val="0F4761" w:themeColor="accent1" w:themeShade="BF"/>
+    </w:rPr>
+  </w:style>
+  <w:style w:type="paragraph" w:styleId="Citazioneintensa">
+    <w:name w:val="Intense Quote"/>
+    <w:basedOn w:val="Normale"/>
+    <w:next w:val="Normale"/>
+    <w:link w:val="CitazioneintensaCarattere"/>
+    <w:uiPriority w:val="30"/>
+    <w:qFormat/>
+    <w:rsid w:val="00287028"/>
+    <w:pPr>
+      <w:pBdr>
+        <w:top w:val="single" w:sz="4" w:space="10" w:color="0F4761" w:themeColor="accent1" w:themeShade="BF"/>
+        <w:bottom w:val="single" w:sz="4" w:space="10" w:color="0F4761" w:themeColor="accent1" w:themeShade="BF"/>
+      </w:pBdr>
+      <w:spacing w:before="360" w:after="360"/>
+      <w:ind w:left="864" w:right="864"/>
+      <w:jc w:val="center"/>
+    </w:pPr>
+    <w:rPr>
+      <w:i/>
+      <w:iCs/>
+      <w:color w:val="0F4761" w:themeColor="accent1" w:themeShade="BF"/>
+    </w:rPr>
+  </w:style>
+  <w:style w:type="character" w:customStyle="1" w:styleId="CitazioneintensaCarattere">
+    <w:name w:val="Citazione intensa Carattere"/>
+    <w:basedOn w:val="Carpredefinitoparagrafo"/>
+    <w:link w:val="Citazioneintensa"/>
+    <w:uiPriority w:val="30"/>
+    <w:rsid w:val="00287028"/>
+    <w:rPr>
+      <w:i/>
+      <w:iCs/>
+      <w:color w:val="0F4761" w:themeColor="accent1" w:themeShade="BF"/>
+    </w:rPr>
+  </w:style>
+  <w:style w:type="character" w:styleId="Riferimentointenso">
+    <w:name w:val="Intense Reference"/>
+    <w:basedOn w:val="Carpredefinitoparagrafo"/>
+    <w:uiPriority w:val="32"/>
+    <w:qFormat/>
+    <w:rsid w:val="00287028"/>
+    <w:rPr>
+      <w:b/>
+      <w:bCs/>
+      <w:smallCaps/>
+      <w:color w:val="0F4761" w:themeColor="accent1" w:themeShade="BF"/>
+      <w:spacing w:val="5"/>
     </w:rPr>
   </w:style>
 </w:styles>
 </file>
 
 <file path=word/theme/theme1.xml><?xml version="1.0" encoding="utf-8"?>
-<a:theme xmlns:a="http://schemas.openxmlformats.org/drawingml/2006/main" name="Office Theme">
+<a:theme xmlns:a="http://schemas.openxmlformats.org/drawingml/2006/main" name="Tema di Office">
   <a:themeElements>
     <a:clrScheme name="Office">
       <a:dk1>
@@ -614,44 +959,44 @@
         <a:sysClr val="window" lastClr="FFFFFF"/>
       </a:lt1>
       <a:dk2>
-        <a:srgbClr val="1F497D"/>
+        <a:srgbClr val="0E2841"/>
       </a:dk2>
       <a:lt2>
-        <a:srgbClr val="EEECE1"/>
+        <a:srgbClr val="E8E8E8"/>
       </a:lt2>
       <a:accent1>
-        <a:srgbClr val="4F81BD"/>
+        <a:srgbClr val="156082"/>
       </a:accent1>
       <a:accent2>
-        <a:srgbClr val="C0504D"/>
+        <a:srgbClr val="E97132"/>
       </a:accent2>
       <a:accent3>
-        <a:srgbClr val="9BBB59"/>
+        <a:srgbClr val="196B24"/>
       </a:accent3>
       <a:accent4>
-        <a:srgbClr val="8064A2"/>
+        <a:srgbClr val="0F9ED5"/>
       </a:accent4>
       <a:accent5>
-        <a:srgbClr val="4BACC6"/>
+        <a:srgbClr val="A02B93"/>
       </a:accent5>
       <a:accent6>
-        <a:srgbClr val="F79646"/>
+        <a:srgbClr val="4EA72E"/>
       </a:accent6>
       <a:hlink>
-        <a:srgbClr val="0000FF"/>
+        <a:srgbClr val="467886"/>
       </a:hlink>
       <a:folHlink>
-        <a:srgbClr val="800080"/>
+        <a:srgbClr val="96607D"/>
       </a:folHlink>
     </a:clrScheme>
     <a:fontScheme name="Office">
       <a:majorFont>
-        <a:latin typeface="Calibri"/>
+        <a:latin typeface="Aptos Display" panose="02110004020202020204"/>
         <a:ea typeface=""/>
         <a:cs typeface=""/>
-        <a:font script="Jpan" typeface="ＭＳ ゴシック"/>
+        <a:font script="Jpan" typeface="游ゴシック Light"/>
         <a:font script="Hang" typeface="맑은 고딕"/>
-        <a:font script="Hans" typeface="宋体"/>
+        <a:font script="Hans" typeface="等线 Light"/>
         <a:font script="Hant" typeface="新細明體"/>
         <a:font script="Arab" typeface="Times New Roman"/>
         <a:font script="Hebr" typeface="Times New Roman"/>
@@ -679,14 +1024,31 @@
         <a:font script="Viet" typeface="Times New Roman"/>
         <a:font script="Uigh" typeface="Microsoft Uighur"/>
         <a:font script="Geor" typeface="Sylfaen"/>
+        <a:font script="Armn" typeface="Arial"/>
+        <a:font script="Bugi" typeface="Leelawadee UI"/>
+        <a:font script="Bopo" typeface="Microsoft JhengHei"/>
+        <a:font script="Java" typeface="Javanese Text"/>
+        <a:font script="Lisu" typeface="Segoe UI"/>
+        <a:font script="Mymr" typeface="Myanmar Text"/>
+        <a:font script="Nkoo" typeface="Ebrima"/>
+        <a:font script="Olck" typeface="Nirmala UI"/>
+        <a:font script="Osma" typeface="Ebrima"/>
+        <a:font script="Phag" typeface="Phagspa"/>
+        <a:font script="Syrn" typeface="Estrangelo Edessa"/>
+        <a:font script="Syrj" typeface="Estrangelo Edessa"/>
+        <a:font script="Syre" typeface="Estrangelo Edessa"/>
+        <a:font script="Sora" typeface="Nirmala UI"/>
+        <a:font script="Tale" typeface="Microsoft Tai Le"/>
+        <a:font script="Talu" typeface="Microsoft New Tai Lue"/>
+        <a:font script="Tfng" typeface="Ebrima"/>
       </a:majorFont>
       <a:minorFont>
-        <a:latin typeface="Cambria"/>
+        <a:latin typeface="Aptos" panose="02110004020202020204"/>
         <a:ea typeface=""/>
         <a:cs typeface=""/>
-        <a:font script="Jpan" typeface="ＭＳ 明朝"/>
+        <a:font script="Jpan" typeface="游ゴシック"/>
         <a:font script="Hang" typeface="맑은 고딕"/>
-        <a:font script="Hans" typeface="宋体"/>
+        <a:font script="Hans" typeface="等线"/>
         <a:font script="Hant" typeface="新細明體"/>
         <a:font script="Arab" typeface="Arial"/>
         <a:font script="Hebr" typeface="Arial"/>
@@ -714,6 +1076,23 @@
         <a:font script="Viet" typeface="Arial"/>
         <a:font script="Uigh" typeface="Microsoft Uighur"/>
         <a:font script="Geor" typeface="Sylfaen"/>
+        <a:font script="Armn" typeface="Arial"/>
+        <a:font script="Bugi" typeface="Leelawadee UI"/>
+        <a:font script="Bopo" typeface="Microsoft JhengHei"/>
+        <a:font script="Java" typeface="Javanese Text"/>
+        <a:font script="Lisu" typeface="Segoe UI"/>
+        <a:font script="Mymr" typeface="Myanmar Text"/>
+        <a:font script="Nkoo" typeface="Ebrima"/>
+        <a:font script="Olck" typeface="Nirmala UI"/>
+        <a:font script="Osma" typeface="Ebrima"/>
+        <a:font script="Phag" typeface="Phagspa"/>
+        <a:font script="Syrn" typeface="Estrangelo Edessa"/>
+        <a:font script="Syrj" typeface="Estrangelo Edessa"/>
+        <a:font script="Syre" typeface="Estrangelo Edessa"/>
+        <a:font script="Sora" typeface="Nirmala UI"/>
+        <a:font script="Tale" typeface="Microsoft Tai Le"/>
+        <a:font script="Talu" typeface="Microsoft New Tai Lue"/>
+        <a:font script="Tfng" typeface="Ebrima"/>
       </a:minorFont>
     </a:fontScheme>
     <a:fmtScheme name="Office">
@@ -725,200 +1104,141 @@
           <a:gsLst>
             <a:gs pos="0">
               <a:schemeClr val="phClr">
-                <a:tint val="50000"/>
-                <a:satMod val="300000"/>
+                <a:lumMod val="110000"/>
+                <a:satMod val="105000"/>
+                <a:tint val="67000"/>
               </a:schemeClr>
             </a:gs>
-            <a:gs pos="35000">
+            <a:gs pos="50000">
               <a:schemeClr val="phClr">
-                <a:tint val="37000"/>
-                <a:satMod val="300000"/>
+                <a:lumMod val="105000"/>
+                <a:satMod val="103000"/>
+                <a:tint val="73000"/>
               </a:schemeClr>
             </a:gs>
             <a:gs pos="100000">
               <a:schemeClr val="phClr">
-                <a:tint val="15000"/>
-                <a:satMod val="350000"/>
+                <a:lumMod val="105000"/>
+                <a:satMod val="109000"/>
+                <a:tint val="81000"/>
               </a:schemeClr>
             </a:gs>
           </a:gsLst>
-          <a:lin ang="16200000" scaled="1"/>
+          <a:lin ang="5400000" scaled="0"/>
         </a:gradFill>
         <a:gradFill rotWithShape="1">
           <a:gsLst>
             <a:gs pos="0">
               <a:schemeClr val="phClr">
-                <a:tint val="100000"/>
+                <a:satMod val="103000"/>
+                <a:lumMod val="102000"/>
+                <a:tint val="94000"/>
+              </a:schemeClr>
+            </a:gs>
+            <a:gs pos="50000">
+              <a:schemeClr val="phClr">
+                <a:satMod val="110000"/>
+                <a:lumMod val="100000"/>
                 <a:shade val="100000"/>
-                <a:satMod val="130000"/>
               </a:schemeClr>
             </a:gs>
             <a:gs pos="100000">
               <a:schemeClr val="phClr">
-                <a:tint val="50000"/>
-                <a:shade val="100000"/>
-                <a:satMod val="350000"/>
+                <a:lumMod val="99000"/>
+                <a:satMod val="120000"/>
+                <a:shade val="78000"/>
               </a:schemeClr>
             </a:gs>
           </a:gsLst>
-          <a:lin ang="16200000" scaled="0"/>
+          <a:lin ang="5400000" scaled="0"/>
         </a:gradFill>
       </a:fillStyleLst>
       <a:lnStyleLst>
-        <a:ln w="9525" cap="flat" cmpd="sng" algn="ctr">
-          <a:solidFill>
-            <a:schemeClr val="phClr">
-              <a:shade val="95000"/>
-              <a:satMod val="105000"/>
-            </a:schemeClr>
-          </a:solidFill>
-          <a:prstDash val="solid"/>
-        </a:ln>
-        <a:ln w="25400" cap="flat" cmpd="sng" algn="ctr">
+        <a:ln w="6350" cap="flat" cmpd="sng" algn="ctr">
           <a:solidFill>
             <a:schemeClr val="phClr"/>
           </a:solidFill>
           <a:prstDash val="solid"/>
+          <a:miter lim="800000"/>
         </a:ln>
-        <a:ln w="38100" cap="flat" cmpd="sng" algn="ctr">
+        <a:ln w="12700" cap="flat" cmpd="sng" algn="ctr">
           <a:solidFill>
             <a:schemeClr val="phClr"/>
           </a:solidFill>
           <a:prstDash val="solid"/>
+          <a:miter lim="800000"/>
+        </a:ln>
+        <a:ln w="19050" cap="flat" cmpd="sng" algn="ctr">
+          <a:solidFill>
+            <a:schemeClr val="phClr"/>
+          </a:solidFill>
+          <a:prstDash val="solid"/>
+          <a:miter lim="800000"/>
         </a:ln>
       </a:lnStyleLst>
       <a:effectStyleLst>
         <a:effectStyle>
+          <a:effectLst/>
+        </a:effectStyle>
+        <a:effectStyle>
+          <a:effectLst/>
+        </a:effectStyle>
+        <a:effectStyle>
           <a:effectLst>
-            <a:outerShdw blurRad="40000" dist="20000" dir="5400000" rotWithShape="0">
+            <a:outerShdw blurRad="57150" dist="19050" dir="5400000" algn="ctr" rotWithShape="0">
               <a:srgbClr val="000000">
-                <a:alpha val="38000"/>
+                <a:alpha val="63000"/>
               </a:srgbClr>
             </a:outerShdw>
           </a:effectLst>
-        </a:effectStyle>
-        <a:effectStyle>
-          <a:effectLst>
-            <a:outerShdw blurRad="40000" dist="23000" dir="5400000" rotWithShape="0">
-              <a:srgbClr val="000000">
-                <a:alpha val="35000"/>
-              </a:srgbClr>
-            </a:outerShdw>
-          </a:effectLst>
-        </a:effectStyle>
-        <a:effectStyle>
-          <a:effectLst>
-            <a:outerShdw blurRad="40000" dist="23000" dir="5400000" rotWithShape="0">
-              <a:srgbClr val="000000">
-                <a:alpha val="35000"/>
-              </a:srgbClr>
-            </a:outerShdw>
-          </a:effectLst>
-          <a:scene3d>
-            <a:camera prst="orthographicFront">
-              <a:rot lat="0" lon="0" rev="0"/>
-            </a:camera>
-            <a:lightRig rig="threePt" dir="t">
-              <a:rot lat="0" lon="0" rev="1200000"/>
-            </a:lightRig>
-          </a:scene3d>
-          <a:sp3d>
-            <a:bevelT w="63500" h="25400"/>
-          </a:sp3d>
         </a:effectStyle>
       </a:effectStyleLst>
       <a:bgFillStyleLst>
         <a:solidFill>
           <a:schemeClr val="phClr"/>
         </a:solidFill>
+        <a:solidFill>
+          <a:schemeClr val="phClr">
+            <a:tint val="95000"/>
+            <a:satMod val="170000"/>
+          </a:schemeClr>
+        </a:solidFill>
         <a:gradFill rotWithShape="1">
           <a:gsLst>
             <a:gs pos="0">
               <a:schemeClr val="phClr">
-                <a:tint val="40000"/>
-                <a:satMod val="350000"/>
+                <a:tint val="93000"/>
+                <a:satMod val="150000"/>
+                <a:shade val="98000"/>
+                <a:lumMod val="102000"/>
               </a:schemeClr>
             </a:gs>
-            <a:gs pos="40000">
+            <a:gs pos="50000">
               <a:schemeClr val="phClr">
-                <a:tint val="45000"/>
-                <a:shade val="99000"/>
-                <a:satMod val="350000"/>
+                <a:tint val="98000"/>
+                <a:satMod val="130000"/>
+                <a:shade val="90000"/>
+                <a:lumMod val="103000"/>
               </a:schemeClr>
             </a:gs>
             <a:gs pos="100000">
               <a:schemeClr val="phClr">
-                <a:shade val="20000"/>
-                <a:satMod val="255000"/>
+                <a:shade val="63000"/>
+                <a:satMod val="120000"/>
               </a:schemeClr>
             </a:gs>
           </a:gsLst>
-          <a:path path="circle">
-            <a:fillToRect l="50000" t="-80000" r="50000" b="180000"/>
-          </a:path>
-        </a:gradFill>
-        <a:gradFill rotWithShape="1">
-          <a:gsLst>
-            <a:gs pos="0">
-              <a:schemeClr val="phClr">
-                <a:tint val="80000"/>
-                <a:satMod val="300000"/>
-              </a:schemeClr>
-            </a:gs>
-            <a:gs pos="100000">
-              <a:schemeClr val="phClr">
-                <a:shade val="30000"/>
-                <a:satMod val="200000"/>
-              </a:schemeClr>
-            </a:gs>
-          </a:gsLst>
-          <a:path path="circle">
-            <a:fillToRect l="50000" t="50000" r="50000" b="50000"/>
-          </a:path>
+          <a:lin ang="5400000" scaled="0"/>
         </a:gradFill>
       </a:bgFillStyleLst>
     </a:fmtScheme>
   </a:themeElements>
-  <a:objectDefaults>
-    <a:spDef>
-      <a:spPr/>
-      <a:bodyPr/>
-      <a:lstStyle/>
-      <a:style>
-        <a:lnRef idx="1">
-          <a:schemeClr val="accent1"/>
-        </a:lnRef>
-        <a:fillRef idx="3">
-          <a:schemeClr val="accent1"/>
-        </a:fillRef>
-        <a:effectRef idx="2">
-          <a:schemeClr val="accent1"/>
-        </a:effectRef>
-        <a:fontRef idx="minor">
-          <a:schemeClr val="lt1"/>
-        </a:fontRef>
-      </a:style>
-    </a:spDef>
-    <a:lnDef>
-      <a:spPr/>
-      <a:bodyPr/>
-      <a:lstStyle/>
-      <a:style>
-        <a:lnRef idx="2">
-          <a:schemeClr val="accent1"/>
-        </a:lnRef>
-        <a:fillRef idx="0">
-          <a:schemeClr val="accent1"/>
-        </a:fillRef>
-        <a:effectRef idx="1">
-          <a:schemeClr val="accent1"/>
-        </a:effectRef>
-        <a:fontRef idx="minor">
-          <a:schemeClr val="tx1"/>
-        </a:fontRef>
-      </a:style>
-    </a:lnDef>
-  </a:objectDefaults>
+  <a:objectDefaults/>
   <a:extraClrSchemeLst/>
+  <a:extLst>
+    <a:ext uri="{05A4C25C-085E-4340-85A3-A5531E510DB2}">
+      <thm15:themeFamily xmlns:thm15="http://schemas.microsoft.com/office/thememl/2012/main" name="Office Theme" id="{62F939B6-93AF-4DB8-9C6B-D6C7DFDC589F}" vid="{4A3C46E8-61CC-4603-A589-7422A47A8E4A}"/>
+    </a:ext>
+  </a:extLst>
 </a:theme>
 </file>
</xml_diff>

<commit_message>
implementato sistema di merge delle correzioni in modalità revisione
</commit_message>
<xml_diff>
--- a/docx_merge_service/merged.docx
+++ b/docx_merge_service/merged.docx
@@ -4,19 +4,70 @@
   <w:body>
     <w:p>
       <w:r>
-        <w:t xml:space="preserve">Questa frase ha una parola in </w:t>
+        <w:rPr>
+          <w:u w:val="single"/>
+        </w:rPr>
+        <w:t xml:space="preserve">Il mio</w:t>
       </w:r>
-      <w:proofErr w:type="spellStart"/>
+      <w:del w:author="GPT-4 Correction" w:date="2025-03-06T13:45:03Z">
+        <w:r>
+          <w:rPr>
+            <w:u w:val="single"/>
+          </w:rPr>
+          <w:delText xml:space="preserve">oo</w:delText>
+        </w:r>
+      </w:del>
+      <w:r>
+        <w:rPr>
+          <w:u w:val="single"/>
+        </w:rPr>
+        <w:t xml:space="preserve"> cacam</w:t>
+      </w:r>
+      <w:del w:author="GPT-4 Correction" w:date="2025-03-06T13:45:03Z">
+        <w:r>
+          <w:rPr>
+            <w:i/>
+            <w:iCs/>
+            <w:u w:val="single"/>
+          </w:rPr>
+          <w:delText xml:space="preserve">m</w:delText>
+        </w:r>
+      </w:del>
       <w:r>
         <w:rPr>
           <w:i/>
           <w:iCs/>
+          <w:u w:val="single"/>
         </w:rPr>
-        <w:t>crosishivo</w:t>
+        <w:t xml:space="preserve">ento di ca</w:t>
       </w:r>
-      <w:proofErr w:type="spellEnd"/>
+      <w:del w:author="GPT-4 Correction" w:date="2025-03-06T13:45:03Z">
+        <w:r>
+          <w:rPr>
+            <w:b/>
+            <w:bCs/>
+            <w:u w:val="single"/>
+          </w:rPr>
+          <w:delText xml:space="preserve">ss</w:delText>
+        </w:r>
+      </w:del>
+      <w:ins w:author="GPT-4 Correction" w:date="2025-03-06T13:45:03Z">
+        <w:r>
+          <w:rPr>
+            <w:b/>
+            <w:bCs/>
+            <w:u w:val="single"/>
+          </w:rPr>
+          <w:t xml:space="preserve">zz</w:t>
+        </w:r>
+      </w:ins>
       <w:r>
-        <w:t>.</w:t>
+        <w:rPr>
+          <w:b/>
+          <w:bCs/>
+          <w:u w:val="single"/>
+        </w:rPr>
+        <w:t xml:space="preserve">o</w:t>
       </w:r>
     </w:p>
     <w:sectPr>
@@ -632,6 +683,7 @@
   <w:style w:type="character" w:default="1" w:styleId="Carpredefinitoparagrafo">
     <w:name w:val="Default Paragraph Font"/>
     <w:uiPriority w:val="1"/>
+    <w:semiHidden/>
     <w:unhideWhenUsed/>
   </w:style>
   <w:style w:type="table" w:default="1" w:styleId="Tabellanormale">

</xml_diff>